<commit_message>
Function Print Out Sick Leave
</commit_message>
<xml_diff>
--- a/McDermott/McDermott.Web/wwwroot/Surat/SuratIzin.docx
+++ b/McDermott/McDermott.Web/wwwroot/Surat/SuratIzin.docx
@@ -1178,22 +1178,12 @@
       </w:r>
       <w:r>
         <w:rPr>
-          <w:rFonts w:hint="default" w:asciiTheme="minorHAnsi" w:hAnsiTheme="minorHAnsi" w:cstheme="minorHAnsi"/>
-          <w:spacing w:val="5"/>
-          <w:sz w:val="20"/>
-          <w:szCs w:val="20"/>
-          <w:lang w:val="en-US"/>
-        </w:rPr>
-        <w:t>%</w:t>
-      </w:r>
-      <w:r>
-        <w:rPr>
-          <w:rFonts w:hint="default" w:asciiTheme="minorHAnsi" w:hAnsiTheme="minorHAnsi" w:cstheme="minorHAnsi"/>
-          <w:sz w:val="20"/>
-          <w:szCs w:val="20"/>
-          <w:lang w:val="en-US"/>
-        </w:rPr>
-        <w:t>AgePatient%</w:t>
+          <w:rFonts w:hint="default" w:ascii="Calibri" w:hAnsi="Calibri" w:cs="Calibri" w:eastAsiaTheme="minorEastAsia"/>
+          <w:color w:val="000000"/>
+          <w:sz w:val="20"/>
+          <w:szCs w:val="20"/>
+        </w:rPr>
+        <w:t>%AgePatient%</w:t>
       </w:r>
     </w:p>
     <w:p>
@@ -1322,22 +1312,12 @@
       </w:r>
       <w:r>
         <w:rPr>
-          <w:rFonts w:hint="default" w:asciiTheme="minorHAnsi" w:hAnsiTheme="minorHAnsi" w:cstheme="minorHAnsi"/>
-          <w:spacing w:val="5"/>
-          <w:sz w:val="20"/>
-          <w:szCs w:val="20"/>
-          <w:lang w:val="en-US"/>
-        </w:rPr>
-        <w:t>%</w:t>
-      </w:r>
-      <w:r>
-        <w:rPr>
-          <w:rFonts w:hint="default" w:asciiTheme="minorHAnsi" w:hAnsiTheme="minorHAnsi" w:cstheme="minorHAnsi"/>
-          <w:sz w:val="20"/>
-          <w:szCs w:val="20"/>
-          <w:lang w:val="en-US"/>
-        </w:rPr>
-        <w:t>AddressPatient%</w:t>
+          <w:rFonts w:hint="default" w:ascii="Calibri" w:hAnsi="Calibri" w:eastAsia="Cascadia Mono" w:cs="Calibri"/>
+          <w:color w:val="000000"/>
+          <w:sz w:val="20"/>
+          <w:szCs w:val="20"/>
+        </w:rPr>
+        <w:t>%AddressPatient%</w:t>
       </w:r>
     </w:p>
     <w:p>
@@ -1678,26 +1658,14 @@
       </w:r>
       <w:r>
         <w:rPr>
-          <w:rFonts w:hint="default" w:asciiTheme="minorHAnsi" w:hAnsiTheme="minorHAnsi" w:cstheme="minorHAnsi"/>
-          <w:b/>
-          <w:bCs/>
-          <w:spacing w:val="30"/>
-          <w:sz w:val="20"/>
-          <w:szCs w:val="20"/>
-          <w:lang w:val="en-US"/>
-        </w:rPr>
-        <w:t>%e</w:t>
-      </w:r>
-      <w:r>
-        <w:rPr>
-          <w:rFonts w:hint="default" w:asciiTheme="minorHAnsi" w:hAnsiTheme="minorHAnsi" w:cstheme="minorHAnsi"/>
-          <w:b/>
-          <w:bCs/>
-          <w:sz w:val="20"/>
-          <w:szCs w:val="20"/>
-          <w:lang w:val="en-US"/>
-        </w:rPr>
-        <w:t>ndDate%</w:t>
+          <w:rFonts w:hint="default" w:ascii="Calibri" w:hAnsi="Calibri" w:eastAsia="Cascadia Mono" w:cs="Calibri"/>
+          <w:b/>
+          <w:bCs/>
+          <w:color w:val="000000"/>
+          <w:sz w:val="20"/>
+          <w:szCs w:val="20"/>
+        </w:rPr>
+        <w:t>%endDate%</w:t>
       </w:r>
     </w:p>
     <w:p>
@@ -1972,26 +1940,16 @@
         <w:t xml:space="preserve"> </w:t>
       </w:r>
       <w:bookmarkStart w:id="1" w:name="_GoBack"/>
+      <w:r>
+        <w:rPr>
+          <w:rFonts w:hint="default" w:ascii="Calibri" w:hAnsi="Calibri" w:eastAsia="Cascadia Mono" w:cs="Calibri"/>
+          <w:color w:val="000000"/>
+          <w:sz w:val="20"/>
+          <w:szCs w:val="20"/>
+        </w:rPr>
+        <w:t>%Date%</w:t>
+      </w:r>
       <w:bookmarkEnd w:id="1"/>
-      <w:r>
-        <w:rPr>
-          <w:rFonts w:hint="default"/>
-          <w:spacing w:val="-5"/>
-          <w:sz w:val="20"/>
-          <w:szCs w:val="20"/>
-          <w:lang w:val="en-US"/>
-        </w:rPr>
-        <w:t>%</w:t>
-      </w:r>
-      <w:r>
-        <w:rPr>
-          <w:rFonts w:hint="default"/>
-          <w:sz w:val="20"/>
-          <w:szCs w:val="20"/>
-          <w:lang w:val="en-US"/>
-        </w:rPr>
-        <w:t>DateNow%</w:t>
-      </w:r>
     </w:p>
     <w:p>
       <w:pPr>

</xml_diff>